<commit_message>
last commit with bad description
</commit_message>
<xml_diff>
--- a/public/template-surat-balasan/Format surat balasan.docx
+++ b/public/template-surat-balasan/Format surat balasan.docx
@@ -414,6 +414,81 @@
         </w:rPr>
         <w:t>}</w:t>
       </w:r>
+      <w:r>
+        <w:rPr>
+          <w:rFonts w:ascii="Times New Roman" w:hAnsi="Times New Roman" w:cs="Times New Roman"/>
+          <w:sz w:val="24"/>
+          <w:szCs w:val="24"/>
+        </w:rPr>
+        <w:tab/>
+      </w:r>
+      <w:r>
+        <w:rPr>
+          <w:rFonts w:ascii="Times New Roman" w:hAnsi="Times New Roman" w:cs="Times New Roman"/>
+          <w:sz w:val="24"/>
+          <w:szCs w:val="24"/>
+        </w:rPr>
+        <w:tab/>
+      </w:r>
+      <w:r>
+        <w:rPr>
+          <w:rFonts w:ascii="Times New Roman" w:hAnsi="Times New Roman" w:cs="Times New Roman"/>
+          <w:sz w:val="24"/>
+          <w:szCs w:val="24"/>
+        </w:rPr>
+        <w:tab/>
+      </w:r>
+      <w:r>
+        <w:rPr>
+          <w:rFonts w:ascii="Times New Roman" w:hAnsi="Times New Roman" w:cs="Times New Roman"/>
+          <w:sz w:val="24"/>
+          <w:szCs w:val="24"/>
+        </w:rPr>
+        <w:tab/>
+      </w:r>
+      <w:r>
+        <w:rPr>
+          <w:rFonts w:ascii="Times New Roman" w:hAnsi="Times New Roman" w:cs="Times New Roman"/>
+          <w:sz w:val="24"/>
+          <w:szCs w:val="24"/>
+        </w:rPr>
+        <w:tab/>
+      </w:r>
+      <w:r>
+        <w:rPr>
+          <w:rFonts w:ascii="Times New Roman" w:hAnsi="Times New Roman" w:cs="Times New Roman"/>
+          <w:sz w:val="24"/>
+          <w:szCs w:val="24"/>
+        </w:rPr>
+        <w:tab/>
+      </w:r>
+      <w:r>
+        <w:rPr>
+          <w:rFonts w:ascii="Times New Roman" w:hAnsi="Times New Roman" w:cs="Times New Roman"/>
+          <w:sz w:val="24"/>
+          <w:szCs w:val="24"/>
+        </w:rPr>
+        <w:tab/>
+        <w:t>${</w:t>
+      </w:r>
+      <w:proofErr w:type="spellStart"/>
+      <w:r>
+        <w:rPr>
+          <w:rFonts w:ascii="Times New Roman" w:hAnsi="Times New Roman" w:cs="Times New Roman"/>
+          <w:sz w:val="24"/>
+          <w:szCs w:val="24"/>
+        </w:rPr>
+        <w:t>tanggal_sekarang</w:t>
+      </w:r>
+      <w:proofErr w:type="spellEnd"/>
+      <w:r>
+        <w:rPr>
+          <w:rFonts w:ascii="Times New Roman" w:hAnsi="Times New Roman" w:cs="Times New Roman"/>
+          <w:sz w:val="24"/>
+          <w:szCs w:val="24"/>
+        </w:rPr>
+        <w:t>}</w:t>
+      </w:r>
     </w:p>
     <w:p>
       <w:pPr>
@@ -430,7 +505,7 @@
           <w:sz w:val="24"/>
           <w:szCs w:val="24"/>
         </w:rPr>
-        <w:t>Dari</w:t>
+        <w:t>Hal</w:t>
       </w:r>
       <w:r>
         <w:rPr>
@@ -455,7 +530,7 @@
           <w:sz w:val="24"/>
           <w:szCs w:val="24"/>
         </w:rPr>
-        <w:t>Koordinator</w:t>
+        <w:t>Persetujuan</w:t>
       </w:r>
       <w:proofErr w:type="spellEnd"/>
       <w:r>
@@ -473,7 +548,7 @@
           <w:sz w:val="24"/>
           <w:szCs w:val="24"/>
         </w:rPr>
-        <w:t>Rumpun</w:t>
+        <w:t>Peminjaman</w:t>
       </w:r>
       <w:proofErr w:type="spellEnd"/>
       <w:r>
@@ -523,7 +598,7 @@
           <w:sz w:val="24"/>
           <w:szCs w:val="24"/>
         </w:rPr>
-        <w:t>Sehubungan</w:t>
+        <w:t>Menanggapi</w:t>
       </w:r>
       <w:proofErr w:type="spellEnd"/>
       <w:r>
@@ -541,6 +616,132 @@
           <w:sz w:val="24"/>
           <w:szCs w:val="24"/>
         </w:rPr>
+        <w:t>surat</w:t>
+      </w:r>
+      <w:proofErr w:type="spellEnd"/>
+      <w:r>
+        <w:rPr>
+          <w:rFonts w:ascii="Times New Roman" w:hAnsi="Times New Roman" w:cs="Times New Roman"/>
+          <w:sz w:val="24"/>
+          <w:szCs w:val="24"/>
+        </w:rPr>
+        <w:t xml:space="preserve"> </w:t>
+      </w:r>
+      <w:proofErr w:type="spellStart"/>
+      <w:r>
+        <w:rPr>
+          <w:rFonts w:ascii="Times New Roman" w:hAnsi="Times New Roman" w:cs="Times New Roman"/>
+          <w:sz w:val="24"/>
+          <w:szCs w:val="24"/>
+        </w:rPr>
+        <w:t>Saudara</w:t>
+      </w:r>
+      <w:proofErr w:type="spellEnd"/>
+      <w:r>
+        <w:rPr>
+          <w:rFonts w:ascii="Times New Roman" w:hAnsi="Times New Roman" w:cs="Times New Roman"/>
+          <w:sz w:val="24"/>
+          <w:szCs w:val="24"/>
+        </w:rPr>
+        <w:t xml:space="preserve"> </w:t>
+      </w:r>
+      <w:proofErr w:type="spellStart"/>
+      <w:r>
+        <w:rPr>
+          <w:rFonts w:ascii="Times New Roman" w:hAnsi="Times New Roman" w:cs="Times New Roman"/>
+          <w:sz w:val="24"/>
+          <w:szCs w:val="24"/>
+        </w:rPr>
+        <w:t>tanggal</w:t>
+      </w:r>
+      <w:proofErr w:type="spellEnd"/>
+      <w:r>
+        <w:rPr>
+          <w:rFonts w:ascii="Times New Roman" w:hAnsi="Times New Roman" w:cs="Times New Roman"/>
+          <w:sz w:val="24"/>
+          <w:szCs w:val="24"/>
+        </w:rPr>
+        <w:t xml:space="preserve"> ${</w:t>
+      </w:r>
+      <w:proofErr w:type="spellStart"/>
+      <w:r>
+        <w:rPr>
+          <w:rFonts w:ascii="Times New Roman" w:hAnsi="Times New Roman" w:cs="Times New Roman"/>
+          <w:sz w:val="24"/>
+          <w:szCs w:val="24"/>
+        </w:rPr>
+        <w:t>waktu_peminjaman</w:t>
+      </w:r>
+      <w:proofErr w:type="spellEnd"/>
+      <w:r>
+        <w:rPr>
+          <w:rFonts w:ascii="Times New Roman" w:hAnsi="Times New Roman" w:cs="Times New Roman"/>
+          <w:sz w:val="24"/>
+          <w:szCs w:val="24"/>
+        </w:rPr>
+        <w:t xml:space="preserve">} </w:t>
+      </w:r>
+      <w:proofErr w:type="spellStart"/>
+      <w:r>
+        <w:rPr>
+          <w:rFonts w:ascii="Times New Roman" w:hAnsi="Times New Roman" w:cs="Times New Roman"/>
+          <w:sz w:val="24"/>
+          <w:szCs w:val="24"/>
+        </w:rPr>
+        <w:t>hal</w:t>
+      </w:r>
+      <w:proofErr w:type="spellEnd"/>
+      <w:r>
+        <w:rPr>
+          <w:rFonts w:ascii="Times New Roman" w:hAnsi="Times New Roman" w:cs="Times New Roman"/>
+          <w:sz w:val="24"/>
+          <w:szCs w:val="24"/>
+        </w:rPr>
+        <w:t xml:space="preserve"> </w:t>
+      </w:r>
+      <w:proofErr w:type="spellStart"/>
+      <w:r>
+        <w:rPr>
+          <w:rFonts w:ascii="Times New Roman" w:hAnsi="Times New Roman" w:cs="Times New Roman"/>
+          <w:sz w:val="24"/>
+          <w:szCs w:val="24"/>
+        </w:rPr>
+        <w:t>Peminjaman</w:t>
+      </w:r>
+      <w:proofErr w:type="spellEnd"/>
+      <w:r>
+        <w:rPr>
+          <w:rFonts w:ascii="Times New Roman" w:hAnsi="Times New Roman" w:cs="Times New Roman"/>
+          <w:sz w:val="24"/>
+          <w:szCs w:val="24"/>
+        </w:rPr>
+        <w:t xml:space="preserve"> Sarana dan </w:t>
+      </w:r>
+      <w:proofErr w:type="spellStart"/>
+      <w:r>
+        <w:rPr>
+          <w:rFonts w:ascii="Times New Roman" w:hAnsi="Times New Roman" w:cs="Times New Roman"/>
+          <w:sz w:val="24"/>
+          <w:szCs w:val="24"/>
+        </w:rPr>
+        <w:t>Prasarana</w:t>
+      </w:r>
+      <w:proofErr w:type="spellEnd"/>
+      <w:r>
+        <w:rPr>
+          <w:rFonts w:ascii="Times New Roman" w:hAnsi="Times New Roman" w:cs="Times New Roman"/>
+          <w:sz w:val="24"/>
+          <w:szCs w:val="24"/>
+        </w:rPr>
+        <w:t xml:space="preserve">, </w:t>
+      </w:r>
+      <w:proofErr w:type="spellStart"/>
+      <w:r>
+        <w:rPr>
+          <w:rFonts w:ascii="Times New Roman" w:hAnsi="Times New Roman" w:cs="Times New Roman"/>
+          <w:sz w:val="24"/>
+          <w:szCs w:val="24"/>
+        </w:rPr>
         <w:t>dengan</w:t>
       </w:r>
       <w:proofErr w:type="spellEnd"/>
@@ -559,7 +760,7 @@
           <w:sz w:val="24"/>
           <w:szCs w:val="24"/>
         </w:rPr>
-        <w:t>adanya</w:t>
+        <w:t>ini</w:t>
       </w:r>
       <w:proofErr w:type="spellEnd"/>
       <w:r>
@@ -577,25 +778,7 @@
           <w:sz w:val="24"/>
           <w:szCs w:val="24"/>
         </w:rPr>
-        <w:t>urusan</w:t>
-      </w:r>
-      <w:proofErr w:type="spellEnd"/>
-      <w:r>
-        <w:rPr>
-          <w:rFonts w:ascii="Times New Roman" w:hAnsi="Times New Roman" w:cs="Times New Roman"/>
-          <w:sz w:val="24"/>
-          <w:szCs w:val="24"/>
-        </w:rPr>
-        <w:t xml:space="preserve"> di Bank </w:t>
-      </w:r>
-      <w:proofErr w:type="spellStart"/>
-      <w:r>
-        <w:rPr>
-          <w:rFonts w:ascii="Times New Roman" w:hAnsi="Times New Roman" w:cs="Times New Roman"/>
-          <w:sz w:val="24"/>
-          <w:szCs w:val="24"/>
-        </w:rPr>
-        <w:t>untuk</w:t>
+        <w:t>disampaikan</w:t>
       </w:r>
       <w:proofErr w:type="spellEnd"/>
       <w:r>
@@ -613,12 +796,34 @@
           <w:sz w:val="24"/>
           <w:szCs w:val="24"/>
         </w:rPr>
-        <w:t>keperluan</w:t>
-      </w:r>
-      <w:proofErr w:type="spellEnd"/>
-      <w:r>
-        <w:rPr>
-          <w:rFonts w:ascii="Times New Roman" w:hAnsi="Times New Roman" w:cs="Times New Roman"/>
+        <w:t>bahwa</w:t>
+      </w:r>
+      <w:proofErr w:type="spellEnd"/>
+      <w:r>
+        <w:rPr>
+          <w:rFonts w:ascii="Times New Roman" w:hAnsi="Times New Roman" w:cs="Times New Roman"/>
+          <w:sz w:val="24"/>
+          <w:szCs w:val="24"/>
+        </w:rPr>
+        <w:t xml:space="preserve"> kami </w:t>
+      </w:r>
+      <w:proofErr w:type="spellStart"/>
+      <w:r>
+        <w:rPr>
+          <w:rFonts w:ascii="Times New Roman" w:hAnsi="Times New Roman" w:cs="Times New Roman"/>
+          <w:b/>
+          <w:bCs/>
+          <w:sz w:val="24"/>
+          <w:szCs w:val="24"/>
+        </w:rPr>
+        <w:t>mengizinkan</w:t>
+      </w:r>
+      <w:proofErr w:type="spellEnd"/>
+      <w:r>
+        <w:rPr>
+          <w:rFonts w:ascii="Times New Roman" w:hAnsi="Times New Roman" w:cs="Times New Roman"/>
+          <w:b/>
+          <w:bCs/>
           <w:sz w:val="24"/>
           <w:szCs w:val="24"/>
         </w:rPr>
@@ -631,46 +836,61 @@
           <w:sz w:val="24"/>
           <w:szCs w:val="24"/>
         </w:rPr>
-        <w:t>Kemahasiswaan</w:t>
-      </w:r>
-      <w:proofErr w:type="spellEnd"/>
-      <w:r>
-        <w:rPr>
-          <w:rFonts w:ascii="Times New Roman" w:hAnsi="Times New Roman" w:cs="Times New Roman"/>
-          <w:sz w:val="24"/>
-          <w:szCs w:val="24"/>
-        </w:rPr>
-        <w:t xml:space="preserve"> yang </w:t>
-      </w:r>
-      <w:proofErr w:type="spellStart"/>
-      <w:r>
-        <w:rPr>
-          <w:rFonts w:ascii="Times New Roman" w:hAnsi="Times New Roman" w:cs="Times New Roman"/>
-          <w:sz w:val="24"/>
-          <w:szCs w:val="24"/>
-        </w:rPr>
-        <w:t>akan</w:t>
-      </w:r>
-      <w:proofErr w:type="spellEnd"/>
-    </w:p>
-    <w:p>
-      <w:pPr>
-        <w:spacing w:after="0"/>
-        <w:jc w:val="both"/>
-        <w:rPr>
-          <w:rFonts w:ascii="Times New Roman" w:hAnsi="Times New Roman" w:cs="Times New Roman"/>
-          <w:sz w:val="24"/>
-          <w:szCs w:val="24"/>
-        </w:rPr>
-      </w:pPr>
-      <w:proofErr w:type="spellStart"/>
-      <w:r>
-        <w:rPr>
-          <w:rFonts w:ascii="Times New Roman" w:hAnsi="Times New Roman" w:cs="Times New Roman"/>
-          <w:sz w:val="24"/>
-          <w:szCs w:val="24"/>
-        </w:rPr>
-        <w:t>dilakukan</w:t>
+        <w:t>peminjaman</w:t>
+      </w:r>
+      <w:proofErr w:type="spellEnd"/>
+      <w:r>
+        <w:rPr>
+          <w:rFonts w:ascii="Times New Roman" w:hAnsi="Times New Roman" w:cs="Times New Roman"/>
+          <w:sz w:val="24"/>
+          <w:szCs w:val="24"/>
+        </w:rPr>
+        <w:t xml:space="preserve"> </w:t>
+      </w:r>
+      <w:proofErr w:type="spellStart"/>
+      <w:r>
+        <w:rPr>
+          <w:rFonts w:ascii="Times New Roman" w:hAnsi="Times New Roman" w:cs="Times New Roman"/>
+          <w:sz w:val="24"/>
+          <w:szCs w:val="24"/>
+        </w:rPr>
+        <w:t>Saudara</w:t>
+      </w:r>
+      <w:proofErr w:type="spellEnd"/>
+      <w:r>
+        <w:rPr>
+          <w:rFonts w:ascii="Times New Roman" w:hAnsi="Times New Roman" w:cs="Times New Roman"/>
+          <w:sz w:val="24"/>
+          <w:szCs w:val="24"/>
+        </w:rPr>
+        <w:t xml:space="preserve"> </w:t>
+      </w:r>
+      <w:proofErr w:type="spellStart"/>
+      <w:r>
+        <w:rPr>
+          <w:rFonts w:ascii="Times New Roman" w:hAnsi="Times New Roman" w:cs="Times New Roman"/>
+          <w:sz w:val="24"/>
+          <w:szCs w:val="24"/>
+        </w:rPr>
+        <w:t>sebagai</w:t>
+      </w:r>
+      <w:proofErr w:type="spellEnd"/>
+      <w:r>
+        <w:rPr>
+          <w:rFonts w:ascii="Times New Roman" w:hAnsi="Times New Roman" w:cs="Times New Roman"/>
+          <w:sz w:val="24"/>
+          <w:szCs w:val="24"/>
+        </w:rPr>
+        <w:t xml:space="preserve"> </w:t>
+      </w:r>
+      <w:proofErr w:type="spellStart"/>
+      <w:r>
+        <w:rPr>
+          <w:rFonts w:ascii="Times New Roman" w:hAnsi="Times New Roman" w:cs="Times New Roman"/>
+          <w:sz w:val="24"/>
+          <w:szCs w:val="24"/>
+        </w:rPr>
+        <w:t>berikut</w:t>
       </w:r>
       <w:proofErr w:type="spellEnd"/>
       <w:r>
@@ -680,228 +900,6 @@
           <w:szCs w:val="24"/>
         </w:rPr>
         <w:t>:</w:t>
-      </w:r>
-    </w:p>
-    <w:p>
-      <w:pPr>
-        <w:spacing w:after="0"/>
-        <w:rPr>
-          <w:rFonts w:ascii="Times New Roman" w:hAnsi="Times New Roman" w:cs="Times New Roman"/>
-          <w:sz w:val="24"/>
-          <w:szCs w:val="24"/>
-        </w:rPr>
-      </w:pPr>
-    </w:p>
-    <w:p>
-      <w:pPr>
-        <w:spacing w:after="0"/>
-        <w:rPr>
-          <w:rFonts w:ascii="Times New Roman" w:hAnsi="Times New Roman" w:cs="Times New Roman"/>
-          <w:sz w:val="24"/>
-          <w:szCs w:val="24"/>
-        </w:rPr>
-      </w:pPr>
-      <w:r>
-        <w:rPr>
-          <w:rFonts w:ascii="Times New Roman" w:hAnsi="Times New Roman" w:cs="Times New Roman"/>
-          <w:sz w:val="24"/>
-          <w:szCs w:val="24"/>
-        </w:rPr>
-        <w:t xml:space="preserve">pada </w:t>
-      </w:r>
-      <w:proofErr w:type="spellStart"/>
-      <w:r>
-        <w:rPr>
-          <w:rFonts w:ascii="Times New Roman" w:hAnsi="Times New Roman" w:cs="Times New Roman"/>
-          <w:sz w:val="24"/>
-          <w:szCs w:val="24"/>
-        </w:rPr>
-        <w:t>hari</w:t>
-      </w:r>
-      <w:proofErr w:type="spellEnd"/>
-      <w:r>
-        <w:rPr>
-          <w:rFonts w:ascii="Times New Roman" w:hAnsi="Times New Roman" w:cs="Times New Roman"/>
-          <w:sz w:val="24"/>
-          <w:szCs w:val="24"/>
-        </w:rPr>
-        <w:tab/>
-      </w:r>
-      <w:r>
-        <w:rPr>
-          <w:rFonts w:ascii="Times New Roman" w:hAnsi="Times New Roman" w:cs="Times New Roman"/>
-          <w:sz w:val="24"/>
-          <w:szCs w:val="24"/>
-        </w:rPr>
-        <w:t xml:space="preserve">: </w:t>
-      </w:r>
-      <w:r>
-        <w:rPr>
-          <w:rFonts w:ascii="Times New Roman" w:hAnsi="Times New Roman" w:cs="Times New Roman"/>
-          <w:sz w:val="24"/>
-          <w:szCs w:val="24"/>
-        </w:rPr>
-        <w:t>${</w:t>
-      </w:r>
-      <w:proofErr w:type="spellStart"/>
-      <w:r>
-        <w:rPr>
-          <w:rFonts w:ascii="Times New Roman" w:hAnsi="Times New Roman" w:cs="Times New Roman"/>
-          <w:sz w:val="24"/>
-          <w:szCs w:val="24"/>
-        </w:rPr>
-        <w:t>hari_peminjaman</w:t>
-      </w:r>
-      <w:proofErr w:type="spellEnd"/>
-      <w:r>
-        <w:rPr>
-          <w:rFonts w:ascii="Times New Roman" w:hAnsi="Times New Roman" w:cs="Times New Roman"/>
-          <w:sz w:val="24"/>
-          <w:szCs w:val="24"/>
-        </w:rPr>
-        <w:t>}</w:t>
-      </w:r>
-    </w:p>
-    <w:p>
-      <w:pPr>
-        <w:spacing w:after="0"/>
-        <w:rPr>
-          <w:rFonts w:ascii="Times New Roman" w:hAnsi="Times New Roman" w:cs="Times New Roman"/>
-          <w:sz w:val="24"/>
-          <w:szCs w:val="24"/>
-        </w:rPr>
-      </w:pPr>
-      <w:proofErr w:type="spellStart"/>
-      <w:r>
-        <w:rPr>
-          <w:rFonts w:ascii="Times New Roman" w:hAnsi="Times New Roman" w:cs="Times New Roman"/>
-          <w:sz w:val="24"/>
-          <w:szCs w:val="24"/>
-        </w:rPr>
-        <w:t>waktu</w:t>
-      </w:r>
-      <w:proofErr w:type="spellEnd"/>
-      <w:r>
-        <w:rPr>
-          <w:rFonts w:ascii="Times New Roman" w:hAnsi="Times New Roman" w:cs="Times New Roman"/>
-          <w:sz w:val="24"/>
-          <w:szCs w:val="24"/>
-        </w:rPr>
-        <w:tab/>
-      </w:r>
-      <w:r>
-        <w:rPr>
-          <w:rFonts w:ascii="Times New Roman" w:hAnsi="Times New Roman" w:cs="Times New Roman"/>
-          <w:sz w:val="24"/>
-          <w:szCs w:val="24"/>
-        </w:rPr>
-        <w:tab/>
-      </w:r>
-      <w:r>
-        <w:rPr>
-          <w:rFonts w:ascii="Times New Roman" w:hAnsi="Times New Roman" w:cs="Times New Roman"/>
-          <w:sz w:val="24"/>
-          <w:szCs w:val="24"/>
-        </w:rPr>
-        <w:t xml:space="preserve">: </w:t>
-      </w:r>
-      <w:r>
-        <w:rPr>
-          <w:rFonts w:ascii="Times New Roman" w:hAnsi="Times New Roman" w:cs="Times New Roman"/>
-          <w:sz w:val="24"/>
-          <w:szCs w:val="24"/>
-        </w:rPr>
-        <w:t>${</w:t>
-      </w:r>
-      <w:proofErr w:type="spellStart"/>
-      <w:r>
-        <w:rPr>
-          <w:rFonts w:ascii="Times New Roman" w:hAnsi="Times New Roman" w:cs="Times New Roman"/>
-          <w:sz w:val="24"/>
-          <w:szCs w:val="24"/>
-        </w:rPr>
-        <w:t>waktu</w:t>
-      </w:r>
-      <w:r>
-        <w:rPr>
-          <w:rFonts w:ascii="Times New Roman" w:hAnsi="Times New Roman" w:cs="Times New Roman"/>
-          <w:sz w:val="24"/>
-          <w:szCs w:val="24"/>
-        </w:rPr>
-        <w:t>_peminjaman</w:t>
-      </w:r>
-      <w:proofErr w:type="spellEnd"/>
-      <w:r>
-        <w:rPr>
-          <w:rFonts w:ascii="Times New Roman" w:hAnsi="Times New Roman" w:cs="Times New Roman"/>
-          <w:sz w:val="24"/>
-          <w:szCs w:val="24"/>
-        </w:rPr>
-        <w:t>}</w:t>
-      </w:r>
-    </w:p>
-    <w:p>
-      <w:pPr>
-        <w:spacing w:after="0"/>
-        <w:rPr>
-          <w:rFonts w:ascii="Times New Roman" w:hAnsi="Times New Roman" w:cs="Times New Roman"/>
-          <w:sz w:val="24"/>
-          <w:szCs w:val="24"/>
-        </w:rPr>
-      </w:pPr>
-    </w:p>
-    <w:p>
-      <w:pPr>
-        <w:spacing w:after="0"/>
-        <w:rPr>
-          <w:rFonts w:ascii="Times New Roman" w:hAnsi="Times New Roman" w:cs="Times New Roman"/>
-          <w:sz w:val="24"/>
-          <w:szCs w:val="24"/>
-        </w:rPr>
-      </w:pPr>
-      <w:r>
-        <w:rPr>
-          <w:rFonts w:ascii="Times New Roman" w:hAnsi="Times New Roman" w:cs="Times New Roman"/>
-          <w:sz w:val="24"/>
-          <w:szCs w:val="24"/>
-        </w:rPr>
-        <w:t xml:space="preserve">Daftar </w:t>
-      </w:r>
-      <w:proofErr w:type="spellStart"/>
-      <w:r>
-        <w:rPr>
-          <w:rFonts w:ascii="Times New Roman" w:hAnsi="Times New Roman" w:cs="Times New Roman"/>
-          <w:sz w:val="24"/>
-          <w:szCs w:val="24"/>
-        </w:rPr>
-        <w:t>aset</w:t>
-      </w:r>
-      <w:proofErr w:type="spellEnd"/>
-      <w:r>
-        <w:rPr>
-          <w:rFonts w:ascii="Times New Roman" w:hAnsi="Times New Roman" w:cs="Times New Roman"/>
-          <w:sz w:val="24"/>
-          <w:szCs w:val="24"/>
-        </w:rPr>
-        <w:t xml:space="preserve"> yang </w:t>
-      </w:r>
-      <w:proofErr w:type="spellStart"/>
-      <w:r>
-        <w:rPr>
-          <w:rFonts w:ascii="Times New Roman" w:hAnsi="Times New Roman" w:cs="Times New Roman"/>
-          <w:sz w:val="24"/>
-          <w:szCs w:val="24"/>
-        </w:rPr>
-        <w:t>dipinjam</w:t>
-      </w:r>
-      <w:proofErr w:type="spellEnd"/>
-      <w:r>
-        <w:rPr>
-          <w:rFonts w:ascii="Times New Roman" w:hAnsi="Times New Roman" w:cs="Times New Roman"/>
-          <w:sz w:val="24"/>
-          <w:szCs w:val="24"/>
-        </w:rPr>
-        <w:t>.</w:t>
       </w:r>
     </w:p>
     <w:p>
@@ -1031,8 +1029,18 @@
                 <w:sz w:val="24"/>
                 <w:szCs w:val="24"/>
               </w:rPr>
-              <w:t>NUP</w:t>
+              <w:t xml:space="preserve">Waktu </w:t>
             </w:r>
+            <w:proofErr w:type="spellStart"/>
+            <w:r>
+              <w:rPr>
+                <w:rFonts w:ascii="Times New Roman" w:hAnsi="Times New Roman" w:cs="Times New Roman"/>
+                <w:sz w:val="24"/>
+                <w:szCs w:val="24"/>
+              </w:rPr>
+              <w:t>Peminjaman</w:t>
+            </w:r>
+            <w:proofErr w:type="spellEnd"/>
           </w:p>
         </w:tc>
       </w:tr>
@@ -1151,6 +1159,7 @@
                 <w:szCs w:val="24"/>
               </w:rPr>
             </w:pPr>
+            <w:proofErr w:type="gramStart"/>
             <w:r>
               <w:rPr>
                 <w:rFonts w:ascii="Times New Roman" w:hAnsi="Times New Roman" w:cs="Times New Roman"/>
@@ -1159,6 +1168,14 @@
               </w:rPr>
               <w:t>${</w:t>
             </w:r>
+            <w:r>
+              <w:rPr>
+                <w:rFonts w:ascii="Times New Roman" w:hAnsi="Times New Roman" w:cs="Times New Roman"/>
+                <w:sz w:val="24"/>
+                <w:szCs w:val="24"/>
+              </w:rPr>
+              <w:t xml:space="preserve"> </w:t>
+            </w:r>
             <w:proofErr w:type="spellStart"/>
             <w:r>
               <w:rPr>
@@ -1166,9 +1183,26 @@
                 <w:sz w:val="24"/>
                 <w:szCs w:val="24"/>
               </w:rPr>
-              <w:t>nup</w:t>
+              <w:t>waktu</w:t>
+            </w:r>
+            <w:proofErr w:type="gramEnd"/>
+            <w:r>
+              <w:rPr>
+                <w:rFonts w:ascii="Times New Roman" w:hAnsi="Times New Roman" w:cs="Times New Roman"/>
+                <w:sz w:val="24"/>
+                <w:szCs w:val="24"/>
+              </w:rPr>
+              <w:t>_peminjaman</w:t>
             </w:r>
             <w:proofErr w:type="spellEnd"/>
+            <w:r>
+              <w:rPr>
+                <w:rFonts w:ascii="Times New Roman" w:hAnsi="Times New Roman" w:cs="Times New Roman"/>
+                <w:sz w:val="24"/>
+                <w:szCs w:val="24"/>
+              </w:rPr>
+              <w:t xml:space="preserve"> </w:t>
+            </w:r>
             <w:r>
               <w:rPr>
                 <w:rFonts w:ascii="Times New Roman" w:hAnsi="Times New Roman" w:cs="Times New Roman"/>
@@ -1194,6 +1228,223 @@
     <w:p>
       <w:pPr>
         <w:spacing w:after="0"/>
+        <w:jc w:val="both"/>
+        <w:rPr>
+          <w:rFonts w:ascii="Times New Roman" w:hAnsi="Times New Roman" w:cs="Times New Roman"/>
+          <w:sz w:val="24"/>
+          <w:szCs w:val="24"/>
+        </w:rPr>
+      </w:pPr>
+      <w:r>
+        <w:rPr>
+          <w:rFonts w:ascii="Times New Roman" w:hAnsi="Times New Roman" w:cs="Times New Roman"/>
+          <w:sz w:val="24"/>
+          <w:szCs w:val="24"/>
+        </w:rPr>
+        <w:t xml:space="preserve">Mohon agar </w:t>
+      </w:r>
+      <w:proofErr w:type="spellStart"/>
+      <w:r>
+        <w:rPr>
+          <w:rFonts w:ascii="Times New Roman" w:hAnsi="Times New Roman" w:cs="Times New Roman"/>
+          <w:sz w:val="24"/>
+          <w:szCs w:val="24"/>
+        </w:rPr>
+        <w:t>sarana</w:t>
+      </w:r>
+      <w:proofErr w:type="spellEnd"/>
+      <w:r>
+        <w:rPr>
+          <w:rFonts w:ascii="Times New Roman" w:hAnsi="Times New Roman" w:cs="Times New Roman"/>
+          <w:sz w:val="24"/>
+          <w:szCs w:val="24"/>
+        </w:rPr>
+        <w:t xml:space="preserve"> dan </w:t>
+      </w:r>
+      <w:proofErr w:type="spellStart"/>
+      <w:r>
+        <w:rPr>
+          <w:rFonts w:ascii="Times New Roman" w:hAnsi="Times New Roman" w:cs="Times New Roman"/>
+          <w:sz w:val="24"/>
+          <w:szCs w:val="24"/>
+        </w:rPr>
+        <w:t>prasarana</w:t>
+      </w:r>
+      <w:proofErr w:type="spellEnd"/>
+      <w:r>
+        <w:rPr>
+          <w:rFonts w:ascii="Times New Roman" w:hAnsi="Times New Roman" w:cs="Times New Roman"/>
+          <w:sz w:val="24"/>
+          <w:szCs w:val="24"/>
+        </w:rPr>
+        <w:t xml:space="preserve"> </w:t>
+      </w:r>
+      <w:proofErr w:type="spellStart"/>
+      <w:r>
+        <w:rPr>
+          <w:rFonts w:ascii="Times New Roman" w:hAnsi="Times New Roman" w:cs="Times New Roman"/>
+          <w:sz w:val="24"/>
+          <w:szCs w:val="24"/>
+        </w:rPr>
+        <w:t>tersebut</w:t>
+      </w:r>
+      <w:proofErr w:type="spellEnd"/>
+      <w:r>
+        <w:rPr>
+          <w:rFonts w:ascii="Times New Roman" w:hAnsi="Times New Roman" w:cs="Times New Roman"/>
+          <w:sz w:val="24"/>
+          <w:szCs w:val="24"/>
+        </w:rPr>
+        <w:t xml:space="preserve"> </w:t>
+      </w:r>
+      <w:proofErr w:type="spellStart"/>
+      <w:r>
+        <w:rPr>
+          <w:rFonts w:ascii="Times New Roman" w:hAnsi="Times New Roman" w:cs="Times New Roman"/>
+          <w:sz w:val="24"/>
+          <w:szCs w:val="24"/>
+        </w:rPr>
+        <w:t>dapat</w:t>
+      </w:r>
+      <w:proofErr w:type="spellEnd"/>
+      <w:r>
+        <w:rPr>
+          <w:rFonts w:ascii="Times New Roman" w:hAnsi="Times New Roman" w:cs="Times New Roman"/>
+          <w:sz w:val="24"/>
+          <w:szCs w:val="24"/>
+        </w:rPr>
+        <w:t xml:space="preserve"> </w:t>
+      </w:r>
+      <w:proofErr w:type="spellStart"/>
+      <w:r>
+        <w:rPr>
+          <w:rFonts w:ascii="Times New Roman" w:hAnsi="Times New Roman" w:cs="Times New Roman"/>
+          <w:sz w:val="24"/>
+          <w:szCs w:val="24"/>
+        </w:rPr>
+        <w:t>digunakan</w:t>
+      </w:r>
+      <w:proofErr w:type="spellEnd"/>
+      <w:r>
+        <w:rPr>
+          <w:rFonts w:ascii="Times New Roman" w:hAnsi="Times New Roman" w:cs="Times New Roman"/>
+          <w:sz w:val="24"/>
+          <w:szCs w:val="24"/>
+        </w:rPr>
+        <w:t xml:space="preserve"> </w:t>
+      </w:r>
+      <w:proofErr w:type="spellStart"/>
+      <w:r>
+        <w:rPr>
+          <w:rFonts w:ascii="Times New Roman" w:hAnsi="Times New Roman" w:cs="Times New Roman"/>
+          <w:sz w:val="24"/>
+          <w:szCs w:val="24"/>
+        </w:rPr>
+        <w:t>dengan</w:t>
+      </w:r>
+      <w:proofErr w:type="spellEnd"/>
+      <w:r>
+        <w:rPr>
+          <w:rFonts w:ascii="Times New Roman" w:hAnsi="Times New Roman" w:cs="Times New Roman"/>
+          <w:sz w:val="24"/>
+          <w:szCs w:val="24"/>
+        </w:rPr>
+        <w:t xml:space="preserve"> </w:t>
+      </w:r>
+      <w:proofErr w:type="spellStart"/>
+      <w:r>
+        <w:rPr>
+          <w:rFonts w:ascii="Times New Roman" w:hAnsi="Times New Roman" w:cs="Times New Roman"/>
+          <w:sz w:val="24"/>
+          <w:szCs w:val="24"/>
+        </w:rPr>
+        <w:t>baik</w:t>
+      </w:r>
+      <w:proofErr w:type="spellEnd"/>
+      <w:r>
+        <w:rPr>
+          <w:rFonts w:ascii="Times New Roman" w:hAnsi="Times New Roman" w:cs="Times New Roman"/>
+          <w:sz w:val="24"/>
+          <w:szCs w:val="24"/>
+        </w:rPr>
+        <w:t xml:space="preserve"> </w:t>
+      </w:r>
+      <w:proofErr w:type="spellStart"/>
+      <w:r>
+        <w:rPr>
+          <w:rFonts w:ascii="Times New Roman" w:hAnsi="Times New Roman" w:cs="Times New Roman"/>
+          <w:sz w:val="24"/>
+          <w:szCs w:val="24"/>
+        </w:rPr>
+        <w:t>sesuai</w:t>
+      </w:r>
+      <w:proofErr w:type="spellEnd"/>
+      <w:r>
+        <w:rPr>
+          <w:rFonts w:ascii="Times New Roman" w:hAnsi="Times New Roman" w:cs="Times New Roman"/>
+          <w:sz w:val="24"/>
+          <w:szCs w:val="24"/>
+        </w:rPr>
+        <w:t xml:space="preserve"> </w:t>
+      </w:r>
+      <w:proofErr w:type="spellStart"/>
+      <w:r>
+        <w:rPr>
+          <w:rFonts w:ascii="Times New Roman" w:hAnsi="Times New Roman" w:cs="Times New Roman"/>
+          <w:sz w:val="24"/>
+          <w:szCs w:val="24"/>
+        </w:rPr>
+        <w:t>dengan</w:t>
+      </w:r>
+      <w:proofErr w:type="spellEnd"/>
+      <w:r>
+        <w:rPr>
+          <w:rFonts w:ascii="Times New Roman" w:hAnsi="Times New Roman" w:cs="Times New Roman"/>
+          <w:sz w:val="24"/>
+          <w:szCs w:val="24"/>
+        </w:rPr>
+        <w:t xml:space="preserve"> </w:t>
+      </w:r>
+      <w:proofErr w:type="spellStart"/>
+      <w:r>
+        <w:rPr>
+          <w:rFonts w:ascii="Times New Roman" w:hAnsi="Times New Roman" w:cs="Times New Roman"/>
+          <w:sz w:val="24"/>
+          <w:szCs w:val="24"/>
+        </w:rPr>
+        <w:t>ketentuan</w:t>
+      </w:r>
+      <w:proofErr w:type="spellEnd"/>
+      <w:r>
+        <w:rPr>
+          <w:rFonts w:ascii="Times New Roman" w:hAnsi="Times New Roman" w:cs="Times New Roman"/>
+          <w:sz w:val="24"/>
+          <w:szCs w:val="24"/>
+        </w:rPr>
+        <w:t xml:space="preserve"> yang </w:t>
+      </w:r>
+      <w:proofErr w:type="spellStart"/>
+      <w:r>
+        <w:rPr>
+          <w:rFonts w:ascii="Times New Roman" w:hAnsi="Times New Roman" w:cs="Times New Roman"/>
+          <w:sz w:val="24"/>
+          <w:szCs w:val="24"/>
+        </w:rPr>
+        <w:t>berlaku</w:t>
+      </w:r>
+      <w:proofErr w:type="spellEnd"/>
+      <w:r>
+        <w:rPr>
+          <w:rFonts w:ascii="Times New Roman" w:hAnsi="Times New Roman" w:cs="Times New Roman"/>
+          <w:sz w:val="24"/>
+          <w:szCs w:val="24"/>
+        </w:rPr>
+        <w:t>.</w:t>
+      </w:r>
+    </w:p>
+    <w:p>
+      <w:pPr>
+        <w:spacing w:after="0"/>
         <w:rPr>
           <w:rFonts w:ascii="Times New Roman" w:hAnsi="Times New Roman" w:cs="Times New Roman"/>
           <w:sz w:val="24"/>
@@ -1204,6 +1455,7 @@
     <w:p>
       <w:pPr>
         <w:spacing w:after="0"/>
+        <w:jc w:val="both"/>
         <w:rPr>
           <w:rFonts w:ascii="Times New Roman" w:hAnsi="Times New Roman" w:cs="Times New Roman"/>
           <w:sz w:val="24"/>
@@ -1253,6 +1505,24 @@
           <w:sz w:val="24"/>
           <w:szCs w:val="24"/>
         </w:rPr>
+        <w:t>balasan</w:t>
+      </w:r>
+      <w:proofErr w:type="spellEnd"/>
+      <w:r>
+        <w:rPr>
+          <w:rFonts w:ascii="Times New Roman" w:hAnsi="Times New Roman" w:cs="Times New Roman"/>
+          <w:sz w:val="24"/>
+          <w:szCs w:val="24"/>
+        </w:rPr>
+        <w:t xml:space="preserve"> </w:t>
+      </w:r>
+      <w:proofErr w:type="spellStart"/>
+      <w:r>
+        <w:rPr>
+          <w:rFonts w:ascii="Times New Roman" w:hAnsi="Times New Roman" w:cs="Times New Roman"/>
+          <w:sz w:val="24"/>
+          <w:szCs w:val="24"/>
+        </w:rPr>
         <w:t>ini</w:t>
       </w:r>
       <w:proofErr w:type="spellEnd"/>
@@ -1316,7 +1586,25 @@
           <w:sz w:val="24"/>
           <w:szCs w:val="24"/>
         </w:rPr>
-        <w:t xml:space="preserve"> Bapak kami </w:t>
+        <w:t xml:space="preserve"> </w:t>
+      </w:r>
+      <w:proofErr w:type="spellStart"/>
+      <w:r>
+        <w:rPr>
+          <w:rFonts w:ascii="Times New Roman" w:hAnsi="Times New Roman" w:cs="Times New Roman"/>
+          <w:sz w:val="24"/>
+          <w:szCs w:val="24"/>
+        </w:rPr>
+        <w:t>Saudara</w:t>
+      </w:r>
+      <w:proofErr w:type="spellEnd"/>
+      <w:r>
+        <w:rPr>
+          <w:rFonts w:ascii="Times New Roman" w:hAnsi="Times New Roman" w:cs="Times New Roman"/>
+          <w:sz w:val="24"/>
+          <w:szCs w:val="24"/>
+        </w:rPr>
+        <w:t xml:space="preserve"> kami </w:t>
       </w:r>
       <w:proofErr w:type="spellStart"/>
       <w:r>
@@ -1376,6 +1664,7 @@
     <w:p>
       <w:pPr>
         <w:spacing w:after="0"/>
+        <w:jc w:val="both"/>
         <w:rPr>
           <w:rFonts w:ascii="Times New Roman" w:hAnsi="Times New Roman" w:cs="Times New Roman"/>
           <w:sz w:val="24"/>
@@ -1386,7 +1675,178 @@
     <w:p>
       <w:pPr>
         <w:spacing w:after="0"/>
-        <w:jc w:val="right"/>
+        <w:jc w:val="both"/>
+        <w:rPr>
+          <w:rFonts w:ascii="Times New Roman" w:hAnsi="Times New Roman" w:cs="Times New Roman"/>
+          <w:sz w:val="24"/>
+          <w:szCs w:val="24"/>
+        </w:rPr>
+      </w:pPr>
+      <w:r>
+        <w:rPr>
+          <w:rFonts w:ascii="Times New Roman" w:hAnsi="Times New Roman" w:cs="Times New Roman"/>
+          <w:sz w:val="24"/>
+          <w:szCs w:val="24"/>
+        </w:rPr>
+        <w:tab/>
+      </w:r>
+      <w:r>
+        <w:rPr>
+          <w:rFonts w:ascii="Times New Roman" w:hAnsi="Times New Roman" w:cs="Times New Roman"/>
+          <w:sz w:val="24"/>
+          <w:szCs w:val="24"/>
+        </w:rPr>
+        <w:tab/>
+      </w:r>
+      <w:r>
+        <w:rPr>
+          <w:rFonts w:ascii="Times New Roman" w:hAnsi="Times New Roman" w:cs="Times New Roman"/>
+          <w:sz w:val="24"/>
+          <w:szCs w:val="24"/>
+        </w:rPr>
+        <w:tab/>
+      </w:r>
+      <w:r>
+        <w:rPr>
+          <w:rFonts w:ascii="Times New Roman" w:hAnsi="Times New Roman" w:cs="Times New Roman"/>
+          <w:sz w:val="24"/>
+          <w:szCs w:val="24"/>
+        </w:rPr>
+        <w:tab/>
+      </w:r>
+      <w:r>
+        <w:rPr>
+          <w:rFonts w:ascii="Times New Roman" w:hAnsi="Times New Roman" w:cs="Times New Roman"/>
+          <w:sz w:val="24"/>
+          <w:szCs w:val="24"/>
+        </w:rPr>
+        <w:tab/>
+      </w:r>
+      <w:r>
+        <w:rPr>
+          <w:rFonts w:ascii="Times New Roman" w:hAnsi="Times New Roman" w:cs="Times New Roman"/>
+          <w:sz w:val="24"/>
+          <w:szCs w:val="24"/>
+        </w:rPr>
+        <w:tab/>
+      </w:r>
+    </w:p>
+    <w:p>
+      <w:pPr>
+        <w:spacing w:after="0"/>
+        <w:jc w:val="both"/>
+        <w:rPr>
+          <w:rFonts w:ascii="Times New Roman" w:hAnsi="Times New Roman" w:cs="Times New Roman"/>
+          <w:sz w:val="24"/>
+          <w:szCs w:val="24"/>
+        </w:rPr>
+      </w:pPr>
+      <w:r>
+        <w:rPr>
+          <w:rFonts w:ascii="Times New Roman" w:hAnsi="Times New Roman" w:cs="Times New Roman"/>
+          <w:sz w:val="24"/>
+          <w:szCs w:val="24"/>
+        </w:rPr>
+        <w:tab/>
+      </w:r>
+      <w:r>
+        <w:rPr>
+          <w:rFonts w:ascii="Times New Roman" w:hAnsi="Times New Roman" w:cs="Times New Roman"/>
+          <w:sz w:val="24"/>
+          <w:szCs w:val="24"/>
+        </w:rPr>
+        <w:tab/>
+      </w:r>
+      <w:r>
+        <w:rPr>
+          <w:rFonts w:ascii="Times New Roman" w:hAnsi="Times New Roman" w:cs="Times New Roman"/>
+          <w:sz w:val="24"/>
+          <w:szCs w:val="24"/>
+        </w:rPr>
+        <w:tab/>
+      </w:r>
+      <w:r>
+        <w:rPr>
+          <w:rFonts w:ascii="Times New Roman" w:hAnsi="Times New Roman" w:cs="Times New Roman"/>
+          <w:sz w:val="24"/>
+          <w:szCs w:val="24"/>
+        </w:rPr>
+        <w:tab/>
+      </w:r>
+      <w:r>
+        <w:rPr>
+          <w:rFonts w:ascii="Times New Roman" w:hAnsi="Times New Roman" w:cs="Times New Roman"/>
+          <w:sz w:val="24"/>
+          <w:szCs w:val="24"/>
+        </w:rPr>
+        <w:tab/>
+      </w:r>
+      <w:r>
+        <w:rPr>
+          <w:rFonts w:ascii="Times New Roman" w:hAnsi="Times New Roman" w:cs="Times New Roman"/>
+          <w:sz w:val="24"/>
+          <w:szCs w:val="24"/>
+        </w:rPr>
+        <w:tab/>
+      </w:r>
+      <w:proofErr w:type="spellStart"/>
+      <w:r>
+        <w:rPr>
+          <w:rFonts w:ascii="Times New Roman" w:hAnsi="Times New Roman" w:cs="Times New Roman"/>
+          <w:sz w:val="24"/>
+          <w:szCs w:val="24"/>
+        </w:rPr>
+        <w:t>Koordinator</w:t>
+      </w:r>
+      <w:proofErr w:type="spellEnd"/>
+      <w:r>
+        <w:rPr>
+          <w:rFonts w:ascii="Times New Roman" w:hAnsi="Times New Roman" w:cs="Times New Roman"/>
+          <w:sz w:val="24"/>
+          <w:szCs w:val="24"/>
+        </w:rPr>
+        <w:t xml:space="preserve"> </w:t>
+      </w:r>
+      <w:proofErr w:type="spellStart"/>
+      <w:r>
+        <w:rPr>
+          <w:rFonts w:ascii="Times New Roman" w:hAnsi="Times New Roman" w:cs="Times New Roman"/>
+          <w:sz w:val="24"/>
+          <w:szCs w:val="24"/>
+        </w:rPr>
+        <w:t>Rumpun</w:t>
+      </w:r>
+      <w:proofErr w:type="spellEnd"/>
+      <w:r>
+        <w:rPr>
+          <w:rFonts w:ascii="Times New Roman" w:hAnsi="Times New Roman" w:cs="Times New Roman"/>
+          <w:sz w:val="24"/>
+          <w:szCs w:val="24"/>
+        </w:rPr>
+        <w:t xml:space="preserve"> Sarana dan </w:t>
+      </w:r>
+      <w:proofErr w:type="spellStart"/>
+      <w:r>
+        <w:rPr>
+          <w:rFonts w:ascii="Times New Roman" w:hAnsi="Times New Roman" w:cs="Times New Roman"/>
+          <w:sz w:val="24"/>
+          <w:szCs w:val="24"/>
+        </w:rPr>
+        <w:t>Prasarana</w:t>
+      </w:r>
+      <w:proofErr w:type="spellEnd"/>
+      <w:r>
+        <w:rPr>
+          <w:rFonts w:ascii="Times New Roman" w:hAnsi="Times New Roman" w:cs="Times New Roman"/>
+          <w:sz w:val="24"/>
+          <w:szCs w:val="24"/>
+        </w:rPr>
+        <w:t>,</w:t>
+      </w:r>
+    </w:p>
+    <w:p>
+      <w:pPr>
+        <w:spacing w:after="0"/>
         <w:rPr>
           <w:rFonts w:ascii="Times New Roman" w:hAnsi="Times New Roman" w:cs="Times New Roman"/>
           <w:sz w:val="24"/>
@@ -1427,122 +1887,6 @@
         </w:rPr>
         <w:tab/>
       </w:r>
-      <w:r>
-        <w:rPr>
-          <w:rFonts w:ascii="Times New Roman" w:hAnsi="Times New Roman" w:cs="Times New Roman"/>
-          <w:sz w:val="24"/>
-          <w:szCs w:val="24"/>
-        </w:rPr>
-        <w:tab/>
-      </w:r>
-      <w:r>
-        <w:rPr>
-          <w:rFonts w:ascii="Times New Roman" w:hAnsi="Times New Roman" w:cs="Times New Roman"/>
-          <w:sz w:val="24"/>
-          <w:szCs w:val="24"/>
-        </w:rPr>
-        <w:tab/>
-        <w:t xml:space="preserve">    </w:t>
-      </w:r>
-      <w:r>
-        <w:rPr>
-          <w:rFonts w:ascii="Times New Roman" w:hAnsi="Times New Roman" w:cs="Times New Roman"/>
-          <w:sz w:val="24"/>
-          <w:szCs w:val="24"/>
-        </w:rPr>
-        <w:t xml:space="preserve">Balikpapan, 15 </w:t>
-      </w:r>
-      <w:proofErr w:type="spellStart"/>
-      <w:r>
-        <w:rPr>
-          <w:rFonts w:ascii="Times New Roman" w:hAnsi="Times New Roman" w:cs="Times New Roman"/>
-          <w:sz w:val="24"/>
-          <w:szCs w:val="24"/>
-        </w:rPr>
-        <w:t>Oktober</w:t>
-      </w:r>
-      <w:proofErr w:type="spellEnd"/>
-      <w:r>
-        <w:rPr>
-          <w:rFonts w:ascii="Times New Roman" w:hAnsi="Times New Roman" w:cs="Times New Roman"/>
-          <w:sz w:val="24"/>
-          <w:szCs w:val="24"/>
-        </w:rPr>
-        <w:t xml:space="preserve"> 2021</w:t>
-      </w:r>
-    </w:p>
-    <w:p>
-      <w:pPr>
-        <w:spacing w:after="0"/>
-        <w:jc w:val="right"/>
-        <w:rPr>
-          <w:rFonts w:ascii="Times New Roman" w:hAnsi="Times New Roman" w:cs="Times New Roman"/>
-          <w:sz w:val="24"/>
-          <w:szCs w:val="24"/>
-        </w:rPr>
-      </w:pPr>
-      <w:r>
-        <w:rPr>
-          <w:rFonts w:ascii="Times New Roman" w:hAnsi="Times New Roman" w:cs="Times New Roman"/>
-          <w:sz w:val="24"/>
-          <w:szCs w:val="24"/>
-        </w:rPr>
-        <w:tab/>
-      </w:r>
-      <w:proofErr w:type="spellStart"/>
-      <w:r>
-        <w:rPr>
-          <w:rFonts w:ascii="Times New Roman" w:hAnsi="Times New Roman" w:cs="Times New Roman"/>
-          <w:sz w:val="24"/>
-          <w:szCs w:val="24"/>
-        </w:rPr>
-        <w:t>Ketua</w:t>
-      </w:r>
-      <w:proofErr w:type="spellEnd"/>
-      <w:r>
-        <w:rPr>
-          <w:rFonts w:ascii="Times New Roman" w:hAnsi="Times New Roman" w:cs="Times New Roman"/>
-          <w:sz w:val="24"/>
-          <w:szCs w:val="24"/>
-        </w:rPr>
-        <w:t xml:space="preserve"> Pusat </w:t>
-      </w:r>
-      <w:proofErr w:type="spellStart"/>
-      <w:r>
-        <w:rPr>
-          <w:rFonts w:ascii="Times New Roman" w:hAnsi="Times New Roman" w:cs="Times New Roman"/>
-          <w:sz w:val="24"/>
-          <w:szCs w:val="24"/>
-        </w:rPr>
-        <w:t>Pembinaan</w:t>
-      </w:r>
-      <w:proofErr w:type="spellEnd"/>
-      <w:r>
-        <w:rPr>
-          <w:rFonts w:ascii="Times New Roman" w:hAnsi="Times New Roman" w:cs="Times New Roman"/>
-          <w:sz w:val="24"/>
-          <w:szCs w:val="24"/>
-        </w:rPr>
-        <w:t xml:space="preserve"> </w:t>
-      </w:r>
-      <w:proofErr w:type="spellStart"/>
-      <w:r>
-        <w:rPr>
-          <w:rFonts w:ascii="Times New Roman" w:hAnsi="Times New Roman" w:cs="Times New Roman"/>
-          <w:sz w:val="24"/>
-          <w:szCs w:val="24"/>
-        </w:rPr>
-        <w:t>Kemahasiswaan</w:t>
-      </w:r>
-      <w:proofErr w:type="spellEnd"/>
-      <w:r>
-        <w:rPr>
-          <w:rFonts w:ascii="Times New Roman" w:hAnsi="Times New Roman" w:cs="Times New Roman"/>
-          <w:sz w:val="24"/>
-          <w:szCs w:val="24"/>
-        </w:rPr>
-        <w:t xml:space="preserve"> dan Alumni,</w:t>
-      </w:r>
     </w:p>
     <w:p>
       <w:pPr>
@@ -1563,30 +1907,6 @@
           <w:szCs w:val="24"/>
         </w:rPr>
       </w:pPr>
-      <w:r>
-        <w:rPr>
-          <w:rFonts w:ascii="Times New Roman" w:hAnsi="Times New Roman" w:cs="Times New Roman"/>
-          <w:sz w:val="24"/>
-          <w:szCs w:val="24"/>
-        </w:rPr>
-        <w:tab/>
-      </w:r>
-      <w:r>
-        <w:rPr>
-          <w:rFonts w:ascii="Times New Roman" w:hAnsi="Times New Roman" w:cs="Times New Roman"/>
-          <w:sz w:val="24"/>
-          <w:szCs w:val="24"/>
-        </w:rPr>
-        <w:tab/>
-      </w:r>
-      <w:r>
-        <w:rPr>
-          <w:rFonts w:ascii="Times New Roman" w:hAnsi="Times New Roman" w:cs="Times New Roman"/>
-          <w:sz w:val="24"/>
-          <w:szCs w:val="24"/>
-        </w:rPr>
-        <w:tab/>
-      </w:r>
     </w:p>
     <w:p>
       <w:pPr>
@@ -1597,6 +1917,91 @@
           <w:szCs w:val="24"/>
         </w:rPr>
       </w:pPr>
+      <w:r>
+        <w:rPr>
+          <w:rFonts w:ascii="Times New Roman" w:hAnsi="Times New Roman" w:cs="Times New Roman"/>
+          <w:sz w:val="24"/>
+          <w:szCs w:val="24"/>
+        </w:rPr>
+        <w:tab/>
+      </w:r>
+      <w:r>
+        <w:rPr>
+          <w:rFonts w:ascii="Times New Roman" w:hAnsi="Times New Roman" w:cs="Times New Roman"/>
+          <w:sz w:val="24"/>
+          <w:szCs w:val="24"/>
+        </w:rPr>
+        <w:tab/>
+      </w:r>
+      <w:r>
+        <w:rPr>
+          <w:rFonts w:ascii="Times New Roman" w:hAnsi="Times New Roman" w:cs="Times New Roman"/>
+          <w:sz w:val="24"/>
+          <w:szCs w:val="24"/>
+        </w:rPr>
+        <w:tab/>
+      </w:r>
+      <w:r>
+        <w:rPr>
+          <w:rFonts w:ascii="Times New Roman" w:hAnsi="Times New Roman" w:cs="Times New Roman"/>
+          <w:sz w:val="24"/>
+          <w:szCs w:val="24"/>
+        </w:rPr>
+        <w:tab/>
+      </w:r>
+      <w:r>
+        <w:rPr>
+          <w:rFonts w:ascii="Times New Roman" w:hAnsi="Times New Roman" w:cs="Times New Roman"/>
+          <w:sz w:val="24"/>
+          <w:szCs w:val="24"/>
+        </w:rPr>
+        <w:tab/>
+        <w:t xml:space="preserve">   </w:t>
+      </w:r>
+      <w:r>
+        <w:rPr>
+          <w:rFonts w:ascii="Times New Roman" w:hAnsi="Times New Roman" w:cs="Times New Roman"/>
+          <w:sz w:val="24"/>
+          <w:szCs w:val="24"/>
+        </w:rPr>
+        <w:tab/>
+      </w:r>
+      <w:proofErr w:type="spellStart"/>
+      <w:r>
+        <w:rPr>
+          <w:rFonts w:ascii="Times New Roman" w:hAnsi="Times New Roman" w:cs="Times New Roman"/>
+          <w:sz w:val="24"/>
+          <w:szCs w:val="24"/>
+        </w:rPr>
+        <w:t>Ramdan</w:t>
+      </w:r>
+      <w:proofErr w:type="spellEnd"/>
+      <w:r>
+        <w:rPr>
+          <w:rFonts w:ascii="Times New Roman" w:hAnsi="Times New Roman" w:cs="Times New Roman"/>
+          <w:sz w:val="24"/>
+          <w:szCs w:val="24"/>
+        </w:rPr>
+        <w:t xml:space="preserve"> Indra </w:t>
+      </w:r>
+      <w:proofErr w:type="spellStart"/>
+      <w:r>
+        <w:rPr>
+          <w:rFonts w:ascii="Times New Roman" w:hAnsi="Times New Roman" w:cs="Times New Roman"/>
+          <w:sz w:val="24"/>
+          <w:szCs w:val="24"/>
+        </w:rPr>
+        <w:t>Resmana</w:t>
+      </w:r>
+      <w:proofErr w:type="spellEnd"/>
+      <w:r>
+        <w:rPr>
+          <w:rFonts w:ascii="Times New Roman" w:hAnsi="Times New Roman" w:cs="Times New Roman"/>
+          <w:sz w:val="24"/>
+          <w:szCs w:val="24"/>
+        </w:rPr>
+        <w:t>, S.IP.</w:t>
+      </w:r>
     </w:p>
     <w:p>
       <w:pPr>
@@ -1607,16 +2012,6 @@
           <w:szCs w:val="24"/>
         </w:rPr>
       </w:pPr>
-    </w:p>
-    <w:p>
-      <w:pPr>
-        <w:spacing w:after="0"/>
-        <w:rPr>
-          <w:rFonts w:ascii="Times New Roman" w:hAnsi="Times New Roman" w:cs="Times New Roman"/>
-          <w:sz w:val="24"/>
-          <w:szCs w:val="24"/>
-        </w:rPr>
-      </w:pPr>
       <w:r>
         <w:rPr>
           <w:rFonts w:ascii="Times New Roman" w:hAnsi="Times New Roman" w:cs="Times New Roman"/>
@@ -1658,82 +2053,29 @@
         <w:tab/>
         <w:t xml:space="preserve">   </w:t>
       </w:r>
-      <w:proofErr w:type="spellStart"/>
-      <w:r>
-        <w:rPr>
-          <w:rFonts w:ascii="Times New Roman" w:hAnsi="Times New Roman" w:cs="Times New Roman"/>
-          <w:sz w:val="24"/>
-          <w:szCs w:val="24"/>
-        </w:rPr>
-        <w:t>Ainun</w:t>
-      </w:r>
-      <w:proofErr w:type="spellEnd"/>
-      <w:r>
-        <w:rPr>
-          <w:rFonts w:ascii="Times New Roman" w:hAnsi="Times New Roman" w:cs="Times New Roman"/>
-          <w:sz w:val="24"/>
-          <w:szCs w:val="24"/>
-        </w:rPr>
-        <w:t xml:space="preserve"> Zulfikar, S.T., M.T.</w:t>
-      </w:r>
-    </w:p>
-    <w:p>
-      <w:pPr>
-        <w:spacing w:after="0"/>
-        <w:rPr>
-          <w:rFonts w:ascii="Times New Roman" w:hAnsi="Times New Roman" w:cs="Times New Roman"/>
-          <w:sz w:val="24"/>
-          <w:szCs w:val="24"/>
-        </w:rPr>
-      </w:pPr>
-      <w:r>
-        <w:rPr>
-          <w:rFonts w:ascii="Times New Roman" w:hAnsi="Times New Roman" w:cs="Times New Roman"/>
-          <w:sz w:val="24"/>
-          <w:szCs w:val="24"/>
-        </w:rPr>
-        <w:tab/>
-      </w:r>
-      <w:r>
-        <w:rPr>
-          <w:rFonts w:ascii="Times New Roman" w:hAnsi="Times New Roman" w:cs="Times New Roman"/>
-          <w:sz w:val="24"/>
-          <w:szCs w:val="24"/>
-        </w:rPr>
-        <w:tab/>
-      </w:r>
-      <w:r>
-        <w:rPr>
-          <w:rFonts w:ascii="Times New Roman" w:hAnsi="Times New Roman" w:cs="Times New Roman"/>
-          <w:sz w:val="24"/>
-          <w:szCs w:val="24"/>
-        </w:rPr>
-        <w:tab/>
-      </w:r>
-      <w:r>
-        <w:rPr>
-          <w:rFonts w:ascii="Times New Roman" w:hAnsi="Times New Roman" w:cs="Times New Roman"/>
-          <w:sz w:val="24"/>
-          <w:szCs w:val="24"/>
-        </w:rPr>
-        <w:tab/>
-      </w:r>
-      <w:r>
-        <w:rPr>
-          <w:rFonts w:ascii="Times New Roman" w:hAnsi="Times New Roman" w:cs="Times New Roman"/>
-          <w:sz w:val="24"/>
-          <w:szCs w:val="24"/>
-        </w:rPr>
-        <w:tab/>
-        <w:t xml:space="preserve">   </w:t>
-      </w:r>
-      <w:r>
-        <w:rPr>
-          <w:rFonts w:ascii="Times New Roman" w:hAnsi="Times New Roman" w:cs="Times New Roman"/>
-          <w:sz w:val="24"/>
-          <w:szCs w:val="24"/>
-        </w:rPr>
-        <w:t>NIP 199403072020121002</w:t>
+      <w:r>
+        <w:rPr>
+          <w:rFonts w:ascii="Times New Roman" w:hAnsi="Times New Roman" w:cs="Times New Roman"/>
+          <w:sz w:val="24"/>
+          <w:szCs w:val="24"/>
+        </w:rPr>
+        <w:tab/>
+      </w:r>
+      <w:r>
+        <w:rPr>
+          <w:rFonts w:ascii="Times New Roman" w:hAnsi="Times New Roman" w:cs="Times New Roman"/>
+          <w:sz w:val="24"/>
+          <w:szCs w:val="24"/>
+        </w:rPr>
+        <w:t>NIP</w:t>
+      </w:r>
+      <w:r>
+        <w:rPr>
+          <w:rFonts w:ascii="Times New Roman" w:hAnsi="Times New Roman" w:cs="Times New Roman"/>
+          <w:sz w:val="24"/>
+          <w:szCs w:val="24"/>
+        </w:rPr>
+        <w:t>PPL. 199004112021211001</w:t>
       </w:r>
     </w:p>
     <w:sectPr>

</xml_diff>